<commit_message>
fifth commit- task 5 completed - tested CRUD operations
</commit_message>
<xml_diff>
--- a/TASK 4.docx
+++ b/TASK 4.docx
@@ -40,10 +40,10 @@
           <w:szCs w:val="52"/>
         </w:rPr>
         <w:drawing>
-          <wp:inline distT="0" distB="0" distL="0" distR="0" wp14:anchorId="7E3A5CBD" wp14:editId="31EA3AC0">
+          <wp:inline distT="0" distB="0" distL="0" distR="0" wp14:anchorId="7E3A5CBD" wp14:editId="1B7430B4">
             <wp:extent cx="5943600" cy="1948180"/>
             <wp:effectExtent l="0" t="0" r="0" b="0"/>
-            <wp:docPr id="1899078421" name="Picture 1"/>
+            <wp:docPr id="1899078421" name="Picture 1" descr="A screenshot of a computer&#10;&#10;Description automatically generated"/>
             <wp:cNvGraphicFramePr>
               <a:graphicFrameLocks xmlns:a="http://schemas.openxmlformats.org/drawingml/2006/main" noChangeAspect="1"/>
             </wp:cNvGraphicFramePr>
@@ -51,7 +51,7 @@
               <a:graphicData uri="http://schemas.openxmlformats.org/drawingml/2006/picture">
                 <pic:pic xmlns:pic="http://schemas.openxmlformats.org/drawingml/2006/picture">
                   <pic:nvPicPr>
-                    <pic:cNvPr id="1899078421" name=""/>
+                    <pic:cNvPr id="1899078421" name="Picture 1" descr="A screenshot of a computer&#10;&#10;Description automatically generated"/>
                     <pic:cNvPicPr/>
                   </pic:nvPicPr>
                   <pic:blipFill>

</xml_diff>